<commit_message>
Project 2 turned in
</commit_message>
<xml_diff>
--- a/project2.docx
+++ b/project2.docx
@@ -390,7 +390,47 @@
           <w:sz w:val="24"/>
           <w:szCs w:val="24"/>
         </w:rPr>
-        <w:t>, tgz, etc)</w:t>
+        <w:t xml:space="preserve">, </w:t>
+      </w:r>
+      <w:proofErr w:type="spellStart"/>
+      <w:r>
+        <w:rPr>
+          <w:rFonts w:ascii="Times New Roman" w:hAnsi="Times New Roman" w:cs="Times New Roman"/>
+          <w:color w:val="000000"/>
+          <w:sz w:val="24"/>
+          <w:szCs w:val="24"/>
+        </w:rPr>
+        <w:t>tgz</w:t>
+      </w:r>
+      <w:proofErr w:type="spellEnd"/>
+      <w:r>
+        <w:rPr>
+          <w:rFonts w:ascii="Times New Roman" w:hAnsi="Times New Roman" w:cs="Times New Roman"/>
+          <w:color w:val="000000"/>
+          <w:sz w:val="24"/>
+          <w:szCs w:val="24"/>
+        </w:rPr>
+        <w:t xml:space="preserve">, </w:t>
+      </w:r>
+      <w:proofErr w:type="spellStart"/>
+      <w:r>
+        <w:rPr>
+          <w:rFonts w:ascii="Times New Roman" w:hAnsi="Times New Roman" w:cs="Times New Roman"/>
+          <w:color w:val="000000"/>
+          <w:sz w:val="24"/>
+          <w:szCs w:val="24"/>
+        </w:rPr>
+        <w:t>etc</w:t>
+      </w:r>
+      <w:proofErr w:type="spellEnd"/>
+      <w:r>
+        <w:rPr>
+          <w:rFonts w:ascii="Times New Roman" w:hAnsi="Times New Roman" w:cs="Times New Roman"/>
+          <w:color w:val="000000"/>
+          <w:sz w:val="24"/>
+          <w:szCs w:val="24"/>
+        </w:rPr>
+        <w:t>)</w:t>
       </w:r>
     </w:p>
     <w:p>
@@ -793,7 +833,31 @@
           <w:sz w:val="24"/>
           <w:szCs w:val="24"/>
         </w:rPr>
-        <w:t>and php files</w:t>
+        <w:t xml:space="preserve">and </w:t>
+      </w:r>
+      <w:proofErr w:type="spellStart"/>
+      <w:r>
+        <w:rPr>
+          <w:rFonts w:ascii="Times New Roman" w:hAnsi="Times New Roman" w:cs="Times New Roman"/>
+          <w:b/>
+          <w:i/>
+          <w:color w:val="000000"/>
+          <w:sz w:val="24"/>
+          <w:szCs w:val="24"/>
+        </w:rPr>
+        <w:t>php</w:t>
+      </w:r>
+      <w:proofErr w:type="spellEnd"/>
+      <w:r>
+        <w:rPr>
+          <w:rFonts w:ascii="Times New Roman" w:hAnsi="Times New Roman" w:cs="Times New Roman"/>
+          <w:b/>
+          <w:i/>
+          <w:color w:val="000000"/>
+          <w:sz w:val="24"/>
+          <w:szCs w:val="24"/>
+        </w:rPr>
+        <w:t xml:space="preserve"> files</w:t>
       </w:r>
       <w:r>
         <w:rPr>
@@ -921,7 +985,27 @@
           <w:sz w:val="24"/>
           <w:szCs w:val="24"/>
         </w:rPr>
-        <w:t>Added a def calculate_rankings: parses a text string and outputs files described in item 5, expanded query is run if less than N/2 documents are returned</w:t>
+        <w:t xml:space="preserve">Added a def </w:t>
+      </w:r>
+      <w:proofErr w:type="spellStart"/>
+      <w:r>
+        <w:rPr>
+          <w:rFonts w:ascii="Times New Roman" w:hAnsi="Times New Roman" w:cs="Times New Roman"/>
+          <w:color w:val="00B0F0"/>
+          <w:sz w:val="24"/>
+          <w:szCs w:val="24"/>
+        </w:rPr>
+        <w:t>calculate_rankings</w:t>
+      </w:r>
+      <w:proofErr w:type="spellEnd"/>
+      <w:r>
+        <w:rPr>
+          <w:rFonts w:ascii="Times New Roman" w:hAnsi="Times New Roman" w:cs="Times New Roman"/>
+          <w:color w:val="00B0F0"/>
+          <w:sz w:val="24"/>
+          <w:szCs w:val="24"/>
+        </w:rPr>
+        <w:t>: parses a text string and outputs files described in item 5, expanded query is run if less than N/2 documents are returned</w:t>
       </w:r>
     </w:p>
     <w:p>
@@ -979,7 +1063,27 @@
           <w:sz w:val="24"/>
           <w:szCs w:val="24"/>
         </w:rPr>
-        <w:t>Added a def calculate_cos_sim: finds the cosine similarity of the search query compared to each document</w:t>
+        <w:t xml:space="preserve">Added a def </w:t>
+      </w:r>
+      <w:proofErr w:type="spellStart"/>
+      <w:r>
+        <w:rPr>
+          <w:rFonts w:ascii="Times New Roman" w:hAnsi="Times New Roman" w:cs="Times New Roman"/>
+          <w:color w:val="00B0F0"/>
+          <w:sz w:val="24"/>
+          <w:szCs w:val="24"/>
+        </w:rPr>
+        <w:t>calculate_cos_sim</w:t>
+      </w:r>
+      <w:proofErr w:type="spellEnd"/>
+      <w:r>
+        <w:rPr>
+          <w:rFonts w:ascii="Times New Roman" w:hAnsi="Times New Roman" w:cs="Times New Roman"/>
+          <w:color w:val="00B0F0"/>
+          <w:sz w:val="24"/>
+          <w:szCs w:val="24"/>
+        </w:rPr>
+        <w:t>: finds the cosine similarity of the search query compared to each document</w:t>
       </w:r>
     </w:p>
     <w:p>
@@ -1017,17 +1121,48 @@
           <w:sz w:val="24"/>
           <w:szCs w:val="24"/>
         </w:rPr>
-        <w:t>d self.visited_urls &amp;</w:t>
-      </w:r>
-      <w:r>
-        <w:rPr>
-          <w:rFonts w:ascii="Times New Roman" w:hAnsi="Times New Roman" w:cs="Times New Roman"/>
-          <w:color w:val="00B0F0"/>
-          <w:sz w:val="24"/>
-          <w:szCs w:val="24"/>
-        </w:rPr>
-        <w:t xml:space="preserve"> self.docs</w:t>
-      </w:r>
+        <w:t xml:space="preserve">d </w:t>
+      </w:r>
+      <w:proofErr w:type="spellStart"/>
+      <w:r>
+        <w:rPr>
+          <w:rFonts w:ascii="Times New Roman" w:hAnsi="Times New Roman" w:cs="Times New Roman"/>
+          <w:color w:val="00B0F0"/>
+          <w:sz w:val="24"/>
+          <w:szCs w:val="24"/>
+        </w:rPr>
+        <w:t>self.visited_urls</w:t>
+      </w:r>
+      <w:proofErr w:type="spellEnd"/>
+      <w:r>
+        <w:rPr>
+          <w:rFonts w:ascii="Times New Roman" w:hAnsi="Times New Roman" w:cs="Times New Roman"/>
+          <w:color w:val="00B0F0"/>
+          <w:sz w:val="24"/>
+          <w:szCs w:val="24"/>
+        </w:rPr>
+        <w:t xml:space="preserve"> &amp;</w:t>
+      </w:r>
+      <w:r>
+        <w:rPr>
+          <w:rFonts w:ascii="Times New Roman" w:hAnsi="Times New Roman" w:cs="Times New Roman"/>
+          <w:color w:val="00B0F0"/>
+          <w:sz w:val="24"/>
+          <w:szCs w:val="24"/>
+        </w:rPr>
+        <w:t xml:space="preserve"> </w:t>
+      </w:r>
+      <w:proofErr w:type="spellStart"/>
+      <w:r>
+        <w:rPr>
+          <w:rFonts w:ascii="Times New Roman" w:hAnsi="Times New Roman" w:cs="Times New Roman"/>
+          <w:color w:val="00B0F0"/>
+          <w:sz w:val="24"/>
+          <w:szCs w:val="24"/>
+        </w:rPr>
+        <w:t>self.docs</w:t>
+      </w:r>
+      <w:proofErr w:type="spellEnd"/>
       <w:r>
         <w:rPr>
           <w:rFonts w:ascii="Times New Roman" w:hAnsi="Times New Roman" w:cs="Times New Roman"/>
@@ -1064,7 +1199,27 @@
           <w:sz w:val="24"/>
           <w:szCs w:val="24"/>
         </w:rPr>
-        <w:t>Added a def query_engine: runs a CLI after the crawl is run so the user can run searches</w:t>
+        <w:t xml:space="preserve">Added a def </w:t>
+      </w:r>
+      <w:proofErr w:type="spellStart"/>
+      <w:r>
+        <w:rPr>
+          <w:rFonts w:ascii="Times New Roman" w:hAnsi="Times New Roman" w:cs="Times New Roman"/>
+          <w:color w:val="00B0F0"/>
+          <w:sz w:val="24"/>
+          <w:szCs w:val="24"/>
+        </w:rPr>
+        <w:t>query_engine</w:t>
+      </w:r>
+      <w:proofErr w:type="spellEnd"/>
+      <w:r>
+        <w:rPr>
+          <w:rFonts w:ascii="Times New Roman" w:hAnsi="Times New Roman" w:cs="Times New Roman"/>
+          <w:color w:val="00B0F0"/>
+          <w:sz w:val="24"/>
+          <w:szCs w:val="24"/>
+        </w:rPr>
+        <w:t>: runs a CLI after the crawl is run so the user can run searches</w:t>
       </w:r>
     </w:p>
     <w:p>
@@ -1122,10 +1277,56 @@
           <w:sz w:val="24"/>
           <w:szCs w:val="24"/>
         </w:rPr>
-        <w:t>We used numpy several times to do a couple of calculations</w:t>
-      </w:r>
-      <w:bookmarkStart w:id="0" w:name="_GoBack"/>
-      <w:bookmarkEnd w:id="0"/>
+        <w:t xml:space="preserve">We used </w:t>
+      </w:r>
+      <w:proofErr w:type="spellStart"/>
+      <w:r>
+        <w:rPr>
+          <w:rFonts w:ascii="Times New Roman" w:hAnsi="Times New Roman" w:cs="Times New Roman"/>
+          <w:color w:val="00B0F0"/>
+          <w:sz w:val="24"/>
+          <w:szCs w:val="24"/>
+        </w:rPr>
+        <w:t>numpy</w:t>
+      </w:r>
+      <w:proofErr w:type="spellEnd"/>
+      <w:r>
+        <w:rPr>
+          <w:rFonts w:ascii="Times New Roman" w:hAnsi="Times New Roman" w:cs="Times New Roman"/>
+          <w:color w:val="00B0F0"/>
+          <w:sz w:val="24"/>
+          <w:szCs w:val="24"/>
+        </w:rPr>
+        <w:t xml:space="preserve"> several times to do a couple of calculations</w:t>
+      </w:r>
+    </w:p>
+    <w:p>
+      <w:pPr>
+        <w:autoSpaceDE w:val="0"/>
+        <w:autoSpaceDN w:val="0"/>
+        <w:adjustRightInd w:val="0"/>
+        <w:spacing w:after="120" w:line="240" w:lineRule="auto"/>
+        <w:rPr>
+          <w:rFonts w:ascii="Times New Roman" w:hAnsi="Times New Roman" w:cs="Times New Roman"/>
+          <w:color w:val="00B0F0"/>
+          <w:sz w:val="24"/>
+          <w:szCs w:val="24"/>
+        </w:rPr>
+      </w:pPr>
+    </w:p>
+    <w:p>
+      <w:pPr>
+        <w:autoSpaceDE w:val="0"/>
+        <w:autoSpaceDN w:val="0"/>
+        <w:adjustRightInd w:val="0"/>
+        <w:spacing w:after="120" w:line="240" w:lineRule="auto"/>
+        <w:rPr>
+          <w:rFonts w:ascii="Times New Roman" w:hAnsi="Times New Roman" w:cs="Times New Roman"/>
+          <w:color w:val="00B0F0"/>
+          <w:sz w:val="24"/>
+          <w:szCs w:val="24"/>
+        </w:rPr>
+      </w:pPr>
     </w:p>
     <w:p>
       <w:pPr>
@@ -1153,6 +1354,7 @@
           <w:sz w:val="24"/>
           <w:szCs w:val="24"/>
         </w:rPr>
+        <w:lastRenderedPageBreak/>
         <w:t xml:space="preserve">You will need a dictionary of words.  </w:t>
       </w:r>
       <w:r>
@@ -1233,8 +1435,37 @@
           <w:sz w:val="24"/>
           <w:szCs w:val="24"/>
         </w:rPr>
-        <w:lastRenderedPageBreak/>
         <w:t>No it didn’t but our definition from project1 has changed. A word in our book is not part of an html tag, is separated by a space, doesn’t include punctuation, and isn’t a stop word.</w:t>
+      </w:r>
+      <w:bookmarkStart w:id="0" w:name="_GoBack"/>
+      <w:bookmarkEnd w:id="0"/>
+      <w:r>
+        <w:rPr>
+          <w:rFonts w:ascii="Times New Roman" w:hAnsi="Times New Roman" w:cs="Times New Roman"/>
+          <w:color w:val="000000"/>
+          <w:sz w:val="24"/>
+          <w:szCs w:val="24"/>
+        </w:rPr>
+        <w:br/>
+        <w:t xml:space="preserve">b) </w:t>
+      </w:r>
+      <w:r>
+        <w:rPr>
+          <w:rFonts w:ascii="Times New Roman" w:hAnsi="Times New Roman" w:cs="Times New Roman"/>
+          <w:color w:val="000000"/>
+          <w:sz w:val="24"/>
+          <w:szCs w:val="24"/>
+        </w:rPr>
+        <w:t>How many words are in your dictionary?</w:t>
+      </w:r>
+      <w:r>
+        <w:rPr>
+          <w:rFonts w:ascii="Times New Roman" w:hAnsi="Times New Roman" w:cs="Times New Roman"/>
+          <w:color w:val="000000"/>
+          <w:sz w:val="24"/>
+          <w:szCs w:val="24"/>
+        </w:rPr>
+        <w:t xml:space="preserve"> </w:t>
       </w:r>
     </w:p>
     <w:p>
@@ -1247,66 +1478,6 @@
         <w:contextualSpacing w:val="0"/>
         <w:rPr>
           <w:rFonts w:ascii="Times New Roman" w:hAnsi="Times New Roman" w:cs="Times New Roman"/>
-          <w:color w:val="00B0F0"/>
-          <w:sz w:val="24"/>
-          <w:szCs w:val="24"/>
-        </w:rPr>
-      </w:pPr>
-    </w:p>
-    <w:p>
-      <w:pPr>
-        <w:pStyle w:val="ListParagraph"/>
-        <w:autoSpaceDE w:val="0"/>
-        <w:autoSpaceDN w:val="0"/>
-        <w:adjustRightInd w:val="0"/>
-        <w:spacing w:after="120" w:line="240" w:lineRule="auto"/>
-        <w:contextualSpacing w:val="0"/>
-        <w:rPr>
-          <w:rFonts w:ascii="Times New Roman" w:hAnsi="Times New Roman" w:cs="Times New Roman"/>
-          <w:color w:val="000000"/>
-          <w:sz w:val="24"/>
-          <w:szCs w:val="24"/>
-        </w:rPr>
-      </w:pPr>
-      <w:r>
-        <w:rPr>
-          <w:rFonts w:ascii="Times New Roman" w:hAnsi="Times New Roman" w:cs="Times New Roman"/>
-          <w:color w:val="000000"/>
-          <w:sz w:val="24"/>
-          <w:szCs w:val="24"/>
-        </w:rPr>
-        <w:br/>
-        <w:t xml:space="preserve">b) </w:t>
-      </w:r>
-      <w:r>
-        <w:rPr>
-          <w:rFonts w:ascii="Times New Roman" w:hAnsi="Times New Roman" w:cs="Times New Roman"/>
-          <w:color w:val="000000"/>
-          <w:sz w:val="24"/>
-          <w:szCs w:val="24"/>
-        </w:rPr>
-        <w:t>How many words are in your dictionary?</w:t>
-      </w:r>
-      <w:r>
-        <w:rPr>
-          <w:rFonts w:ascii="Times New Roman" w:hAnsi="Times New Roman" w:cs="Times New Roman"/>
-          <w:color w:val="000000"/>
-          <w:sz w:val="24"/>
-          <w:szCs w:val="24"/>
-        </w:rPr>
-        <w:t xml:space="preserve"> </w:t>
-      </w:r>
-    </w:p>
-    <w:p>
-      <w:pPr>
-        <w:pStyle w:val="ListParagraph"/>
-        <w:autoSpaceDE w:val="0"/>
-        <w:autoSpaceDN w:val="0"/>
-        <w:adjustRightInd w:val="0"/>
-        <w:spacing w:after="120" w:line="240" w:lineRule="auto"/>
-        <w:contextualSpacing w:val="0"/>
-        <w:rPr>
-          <w:rFonts w:ascii="Times New Roman" w:hAnsi="Times New Roman" w:cs="Times New Roman"/>
           <w:color w:val="000000"/>
           <w:sz w:val="24"/>
           <w:szCs w:val="24"/>
@@ -1347,16 +1518,96 @@
           <w:sz w:val="24"/>
           <w:szCs w:val="24"/>
         </w:rPr>
-        <w:t xml:space="preserve">We used a 2d list for the doc term matrix, we used a list for doc urls, we used </w:t>
-      </w:r>
-      <w:r>
-        <w:rPr>
-          <w:rFonts w:ascii="Times New Roman" w:hAnsi="Times New Roman" w:cs="Times New Roman"/>
-          <w:color w:val="00B0F0"/>
-          <w:sz w:val="24"/>
-          <w:szCs w:val="24"/>
-        </w:rPr>
-        <w:t>a dictionary for keeping track of words -&gt; (url, tf) and words -&gt; (total documents, total terms in all documents). Our doc term matrix is a fixed sized but ideally if we wanted to we could dynamically increase its dimensions quickly using numpy.</w:t>
+        <w:t xml:space="preserve">We used a 2d list for the doc term matrix, we used a list for doc </w:t>
+      </w:r>
+      <w:proofErr w:type="spellStart"/>
+      <w:r>
+        <w:rPr>
+          <w:rFonts w:ascii="Times New Roman" w:hAnsi="Times New Roman" w:cs="Times New Roman"/>
+          <w:color w:val="00B0F0"/>
+          <w:sz w:val="24"/>
+          <w:szCs w:val="24"/>
+        </w:rPr>
+        <w:t>urls</w:t>
+      </w:r>
+      <w:proofErr w:type="spellEnd"/>
+      <w:r>
+        <w:rPr>
+          <w:rFonts w:ascii="Times New Roman" w:hAnsi="Times New Roman" w:cs="Times New Roman"/>
+          <w:color w:val="00B0F0"/>
+          <w:sz w:val="24"/>
+          <w:szCs w:val="24"/>
+        </w:rPr>
+        <w:t xml:space="preserve">, we used </w:t>
+      </w:r>
+      <w:r>
+        <w:rPr>
+          <w:rFonts w:ascii="Times New Roman" w:hAnsi="Times New Roman" w:cs="Times New Roman"/>
+          <w:color w:val="00B0F0"/>
+          <w:sz w:val="24"/>
+          <w:szCs w:val="24"/>
+        </w:rPr>
+        <w:t>a dictionary for keeping track of words -&gt; (</w:t>
+      </w:r>
+      <w:proofErr w:type="spellStart"/>
+      <w:r>
+        <w:rPr>
+          <w:rFonts w:ascii="Times New Roman" w:hAnsi="Times New Roman" w:cs="Times New Roman"/>
+          <w:color w:val="00B0F0"/>
+          <w:sz w:val="24"/>
+          <w:szCs w:val="24"/>
+        </w:rPr>
+        <w:t>url</w:t>
+      </w:r>
+      <w:proofErr w:type="spellEnd"/>
+      <w:r>
+        <w:rPr>
+          <w:rFonts w:ascii="Times New Roman" w:hAnsi="Times New Roman" w:cs="Times New Roman"/>
+          <w:color w:val="00B0F0"/>
+          <w:sz w:val="24"/>
+          <w:szCs w:val="24"/>
+        </w:rPr>
+        <w:t xml:space="preserve">, </w:t>
+      </w:r>
+      <w:proofErr w:type="spellStart"/>
+      <w:r>
+        <w:rPr>
+          <w:rFonts w:ascii="Times New Roman" w:hAnsi="Times New Roman" w:cs="Times New Roman"/>
+          <w:color w:val="00B0F0"/>
+          <w:sz w:val="24"/>
+          <w:szCs w:val="24"/>
+        </w:rPr>
+        <w:t>tf</w:t>
+      </w:r>
+      <w:proofErr w:type="spellEnd"/>
+      <w:r>
+        <w:rPr>
+          <w:rFonts w:ascii="Times New Roman" w:hAnsi="Times New Roman" w:cs="Times New Roman"/>
+          <w:color w:val="00B0F0"/>
+          <w:sz w:val="24"/>
+          <w:szCs w:val="24"/>
+        </w:rPr>
+        <w:t xml:space="preserve">) and words -&gt; (total documents, total terms in all documents). Our doc term matrix is a fixed sized but ideally if we wanted to we could dynamically increase its dimensions quickly using </w:t>
+      </w:r>
+      <w:proofErr w:type="spellStart"/>
+      <w:r>
+        <w:rPr>
+          <w:rFonts w:ascii="Times New Roman" w:hAnsi="Times New Roman" w:cs="Times New Roman"/>
+          <w:color w:val="00B0F0"/>
+          <w:sz w:val="24"/>
+          <w:szCs w:val="24"/>
+        </w:rPr>
+        <w:t>numpy</w:t>
+      </w:r>
+      <w:proofErr w:type="spellEnd"/>
+      <w:r>
+        <w:rPr>
+          <w:rFonts w:ascii="Times New Roman" w:hAnsi="Times New Roman" w:cs="Times New Roman"/>
+          <w:color w:val="00B0F0"/>
+          <w:sz w:val="24"/>
+          <w:szCs w:val="24"/>
+        </w:rPr>
+        <w:t>.</w:t>
       </w:r>
     </w:p>
     <w:p>
@@ -1928,7 +2179,27 @@
           <w:sz w:val="24"/>
           <w:szCs w:val="24"/>
         </w:rPr>
-        <w:t>def has_words_in_title checks and adds 0.5 if true</w:t>
+        <w:t xml:space="preserve">def </w:t>
+      </w:r>
+      <w:proofErr w:type="spellStart"/>
+      <w:r>
+        <w:rPr>
+          <w:rFonts w:ascii="Times New Roman" w:hAnsi="Times New Roman" w:cs="Times New Roman"/>
+          <w:color w:val="00B0F0"/>
+          <w:sz w:val="24"/>
+          <w:szCs w:val="24"/>
+        </w:rPr>
+        <w:t>has_words_in_title</w:t>
+      </w:r>
+      <w:proofErr w:type="spellEnd"/>
+      <w:r>
+        <w:rPr>
+          <w:rFonts w:ascii="Times New Roman" w:hAnsi="Times New Roman" w:cs="Times New Roman"/>
+          <w:color w:val="00B0F0"/>
+          <w:sz w:val="24"/>
+          <w:szCs w:val="24"/>
+        </w:rPr>
+        <w:t xml:space="preserve"> checks and adds 0.5 if true</w:t>
       </w:r>
       <w:r>
         <w:rPr>

</xml_diff>